<commit_message>
Update Project ReportTemplate 2018.docx
</commit_message>
<xml_diff>
--- a/Project ReportTemplate 2018.docx
+++ b/Project ReportTemplate 2018.docx
@@ -121,7 +121,7 @@
           <v:shape id="_x0000_i1025" type="#_x0000_t75" style="width:73.5pt;height:95.25pt" o:ole="" o:allowoverlap="f">
             <v:imagedata r:id="rId8" o:title=""/>
           </v:shape>
-          <o:OLEObject Type="Embed" ProgID="Word.Picture.8" ShapeID="_x0000_i1025" DrawAspect="Content" ObjectID="_1604779694" r:id="rId9"/>
+          <o:OLEObject Type="Embed" ProgID="Word.Picture.8" ShapeID="_x0000_i1025" DrawAspect="Content" ObjectID="_1604784634" r:id="rId9"/>
         </w:object>
       </w:r>
     </w:p>
@@ -970,7 +970,7 @@
                     <a:blip r:embed="rId10" cstate="print">
                       <a:extLst>
                         <a:ext uri="{28A0092B-C50C-407E-A947-70E740481C1C}">
-                          <a14:useLocalDpi xmlns="" xmlns:wpc="http://schemas.microsoft.com/office/word/2010/wordprocessingCanvas" xmlns:cx="http://schemas.microsoft.com/office/drawing/2014/chartex" xmlns:cx1="http://schemas.microsoft.com/office/drawing/2015/9/8/chartex" xmlns:mc="http://schemas.openxmlformats.org/markup-compatibility/2006" xmlns:o="urn:schemas-microsoft-com:office:office" xmlns:v="urn:schemas-microsoft-com:vml" xmlns:wp14="http://schemas.microsoft.com/office/word/2010/wordprocessingDrawing" xmlns:w10="urn:schemas-microsoft-com:office:word" xmlns:w="http://schemas.openxmlformats.org/wordprocessingml/2006/main" xmlns:w14="http://schemas.microsoft.com/office/word/2010/wordml" xmlns:w15="http://schemas.microsoft.com/office/word/2012/wordml" xmlns:w16se="http://schemas.microsoft.com/office/word/2015/wordml/symex" xmlns:wpg="http://schemas.microsoft.com/office/word/2010/wordprocessingGroup" xmlns:wpi="http://schemas.microsoft.com/office/word/2010/wordprocessingInk" xmlns:wps="http://schemas.microsoft.com/office/word/2010/wordprocessingShape" xmlns:a14="http://schemas.microsoft.com/office/drawing/2010/main" val="0"/>
+                          <a14:useLocalDpi xmlns:a14="http://schemas.microsoft.com/office/drawing/2010/main" xmlns:wps="http://schemas.microsoft.com/office/word/2010/wordprocessingShape" xmlns:wpi="http://schemas.microsoft.com/office/word/2010/wordprocessingInk" xmlns:wpg="http://schemas.microsoft.com/office/word/2010/wordprocessingGroup" xmlns:w16se="http://schemas.microsoft.com/office/word/2015/wordml/symex" xmlns:w15="http://schemas.microsoft.com/office/word/2012/wordml" xmlns:w14="http://schemas.microsoft.com/office/word/2010/wordml" xmlns:w="http://schemas.openxmlformats.org/wordprocessingml/2006/main" xmlns:w10="urn:schemas-microsoft-com:office:word" xmlns:wp14="http://schemas.microsoft.com/office/word/2010/wordprocessingDrawing" xmlns:v="urn:schemas-microsoft-com:vml" xmlns:o="urn:schemas-microsoft-com:office:office" xmlns:mc="http://schemas.openxmlformats.org/markup-compatibility/2006" xmlns:cx1="http://schemas.microsoft.com/office/drawing/2015/9/8/chartex" xmlns:cx="http://schemas.microsoft.com/office/drawing/2014/chartex" xmlns:wpc="http://schemas.microsoft.com/office/word/2010/wordprocessingCanvas" xmlns="" val="0"/>
                         </a:ext>
                       </a:extLst>
                     </a:blip>
@@ -1526,7 +1526,7 @@
                     <a:blip r:embed="rId11" cstate="print">
                       <a:extLst>
                         <a:ext uri="{28A0092B-C50C-407E-A947-70E740481C1C}">
-                          <a14:useLocalDpi xmlns="" xmlns:wpc="http://schemas.microsoft.com/office/word/2010/wordprocessingCanvas" xmlns:cx="http://schemas.microsoft.com/office/drawing/2014/chartex" xmlns:cx1="http://schemas.microsoft.com/office/drawing/2015/9/8/chartex" xmlns:mc="http://schemas.openxmlformats.org/markup-compatibility/2006" xmlns:o="urn:schemas-microsoft-com:office:office" xmlns:v="urn:schemas-microsoft-com:vml" xmlns:wp14="http://schemas.microsoft.com/office/word/2010/wordprocessingDrawing" xmlns:w10="urn:schemas-microsoft-com:office:word" xmlns:w="http://schemas.openxmlformats.org/wordprocessingml/2006/main" xmlns:w14="http://schemas.microsoft.com/office/word/2010/wordml" xmlns:w15="http://schemas.microsoft.com/office/word/2012/wordml" xmlns:w16se="http://schemas.microsoft.com/office/word/2015/wordml/symex" xmlns:wpg="http://schemas.microsoft.com/office/word/2010/wordprocessingGroup" xmlns:wpi="http://schemas.microsoft.com/office/word/2010/wordprocessingInk" xmlns:wps="http://schemas.microsoft.com/office/word/2010/wordprocessingShape" xmlns:a14="http://schemas.microsoft.com/office/drawing/2010/main" val="0"/>
+                          <a14:useLocalDpi xmlns:a14="http://schemas.microsoft.com/office/drawing/2010/main" xmlns:wps="http://schemas.microsoft.com/office/word/2010/wordprocessingShape" xmlns:wpi="http://schemas.microsoft.com/office/word/2010/wordprocessingInk" xmlns:wpg="http://schemas.microsoft.com/office/word/2010/wordprocessingGroup" xmlns:w16se="http://schemas.microsoft.com/office/word/2015/wordml/symex" xmlns:w15="http://schemas.microsoft.com/office/word/2012/wordml" xmlns:w14="http://schemas.microsoft.com/office/word/2010/wordml" xmlns:w="http://schemas.openxmlformats.org/wordprocessingml/2006/main" xmlns:w10="urn:schemas-microsoft-com:office:word" xmlns:wp14="http://schemas.microsoft.com/office/word/2010/wordprocessingDrawing" xmlns:v="urn:schemas-microsoft-com:vml" xmlns:o="urn:schemas-microsoft-com:office:office" xmlns:mc="http://schemas.openxmlformats.org/markup-compatibility/2006" xmlns:cx1="http://schemas.microsoft.com/office/drawing/2015/9/8/chartex" xmlns:cx="http://schemas.microsoft.com/office/drawing/2014/chartex" xmlns:wpc="http://schemas.microsoft.com/office/word/2010/wordprocessingCanvas" xmlns="" val="0"/>
                         </a:ext>
                       </a:extLst>
                     </a:blip>
@@ -8829,7 +8829,7 @@
       <w:r>
         <w:t>, </w:t>
       </w:r>
-      <w:hyperlink r:id="rId93" w:tooltip="" w:history="1">
+      <w:hyperlink r:id="rId93" w:history="1">
         <w:r>
           <w:t>object-oriented</w:t>
         </w:r>
@@ -8925,13 +8925,7 @@
           <w:t xml:space="preserve"> </w:t>
         </w:r>
         <w:r>
-          <w:t>Infrast</w:t>
-        </w:r>
-        <w:r>
-          <w:t>r</w:t>
-        </w:r>
-        <w:r>
-          <w:t>ucture</w:t>
+          <w:t>Infrastructure</w:t>
         </w:r>
       </w:hyperlink>
       <w:r>
@@ -9714,13 +9708,7 @@
       </w:r>
       <w:proofErr w:type="spellEnd"/>
       <w:r>
-        <w:t xml:space="preserve"> is AC</w:t>
-      </w:r>
-      <w:r>
-        <w:t>I</w:t>
-      </w:r>
-      <w:r>
-        <w:t>D-compliant and implements most of the SQL standard, using a dynamically and weakly typed SQL syntax that does not guarantee the domain integrity.</w:t>
+        <w:t xml:space="preserve"> is ACID-compliant and implements most of the SQL standard, using a dynamically and weakly typed SQL syntax that does not guarantee the domain integrity.</w:t>
       </w:r>
     </w:p>
     <w:p>
@@ -12916,7 +12904,7 @@
           <w:sz w:val="28"/>
           <w:szCs w:val="28"/>
         </w:rPr>
-        <w:t xml:space="preserve"> Pseudo Code </w:t>
+        <w:t xml:space="preserve"> </w:t>
       </w:r>
       <w:r>
         <w:rPr>
@@ -12925,16 +12913,7 @@
           <w:sz w:val="28"/>
           <w:szCs w:val="28"/>
         </w:rPr>
-        <w:t>for</w:t>
-      </w:r>
-      <w:r>
-        <w:rPr>
-          <w:rFonts w:eastAsia="Calibri"/>
-          <w:b/>
-          <w:sz w:val="28"/>
-          <w:szCs w:val="28"/>
-        </w:rPr>
-        <w:t xml:space="preserve"> Major Functionalities</w:t>
+        <w:t xml:space="preserve"> </w:t>
       </w:r>
     </w:p>
     <w:p>
@@ -13892,17 +13871,408 @@
     </w:p>
     <w:p>
       <w:pPr>
+        <w:pStyle w:val="c7"/>
+        <w:spacing w:before="0" w:beforeAutospacing="0" w:after="0" w:afterAutospacing="0"/>
+        <w:rPr>
+          <w:rFonts w:ascii="Arial" w:hAnsi="Arial" w:cs="Arial"/>
+          <w:color w:val="000000"/>
+          <w:sz w:val="22"/>
+          <w:szCs w:val="22"/>
+        </w:rPr>
+      </w:pPr>
+      <w:r>
+        <w:rPr>
+          <w:rStyle w:val="c3"/>
+          <w:rFonts w:ascii="Arial" w:hAnsi="Arial" w:cs="Arial"/>
+          <w:b/>
+          <w:bCs/>
+          <w:color w:val="000000"/>
+          <w:sz w:val="22"/>
+          <w:szCs w:val="22"/>
+        </w:rPr>
+        <w:t>Template:</w:t>
+      </w:r>
+    </w:p>
+    <w:p>
+      <w:pPr>
+        <w:pStyle w:val="c1"/>
+        <w:spacing w:before="0" w:beforeAutospacing="0" w:after="0" w:afterAutospacing="0"/>
+        <w:ind w:left="720" w:hanging="720"/>
+        <w:rPr>
+          <w:rFonts w:ascii="Arial" w:hAnsi="Arial" w:cs="Arial"/>
+          <w:color w:val="000000"/>
+          <w:sz w:val="22"/>
+          <w:szCs w:val="22"/>
+        </w:rPr>
+      </w:pPr>
+      <w:proofErr w:type="gramStart"/>
+      <w:r>
+        <w:rPr>
+          <w:rFonts w:ascii="Arial" w:hAnsi="Arial" w:cs="Arial"/>
+          <w:color w:val="000000"/>
+          <w:sz w:val="22"/>
+          <w:szCs w:val="22"/>
+        </w:rPr>
+        <w:t>Last name, First name.</w:t>
+      </w:r>
+      <w:proofErr w:type="gramEnd"/>
+      <w:r>
+        <w:rPr>
+          <w:rFonts w:ascii="Arial" w:hAnsi="Arial" w:cs="Arial"/>
+          <w:color w:val="000000"/>
+          <w:sz w:val="22"/>
+          <w:szCs w:val="22"/>
+        </w:rPr>
+        <w:t xml:space="preserve"> </w:t>
+      </w:r>
+      <w:proofErr w:type="gramStart"/>
+      <w:r>
+        <w:rPr>
+          <w:rFonts w:ascii="Arial" w:hAnsi="Arial" w:cs="Arial"/>
+          <w:color w:val="000000"/>
+          <w:sz w:val="22"/>
+          <w:szCs w:val="22"/>
+        </w:rPr>
+        <w:t>OR Username.</w:t>
+      </w:r>
+      <w:proofErr w:type="gramEnd"/>
+      <w:r>
+        <w:rPr>
+          <w:rFonts w:ascii="Arial" w:hAnsi="Arial" w:cs="Arial"/>
+          <w:color w:val="000000"/>
+          <w:sz w:val="22"/>
+          <w:szCs w:val="22"/>
+        </w:rPr>
+        <w:t xml:space="preserve"> </w:t>
+      </w:r>
+      <w:proofErr w:type="gramStart"/>
+      <w:r>
+        <w:rPr>
+          <w:rFonts w:ascii="Arial" w:hAnsi="Arial" w:cs="Arial"/>
+          <w:color w:val="000000"/>
+          <w:sz w:val="22"/>
+          <w:szCs w:val="22"/>
+        </w:rPr>
+        <w:t>"Title of Video."</w:t>
+      </w:r>
+      <w:proofErr w:type="gramEnd"/>
+      <w:r>
+        <w:rPr>
+          <w:rFonts w:ascii="Arial" w:hAnsi="Arial" w:cs="Arial"/>
+          <w:color w:val="000000"/>
+          <w:sz w:val="22"/>
+          <w:szCs w:val="22"/>
+        </w:rPr>
+        <w:t> </w:t>
+      </w:r>
+      <w:proofErr w:type="gramStart"/>
+      <w:r>
+        <w:rPr>
+          <w:rStyle w:val="c8"/>
+          <w:rFonts w:ascii="Arial" w:hAnsi="Arial" w:cs="Arial"/>
+          <w:i/>
+          <w:iCs/>
+          <w:color w:val="000000"/>
+          <w:sz w:val="22"/>
+          <w:szCs w:val="22"/>
+        </w:rPr>
+        <w:t>Title of Site.</w:t>
+      </w:r>
+      <w:proofErr w:type="gramEnd"/>
+      <w:r>
+        <w:rPr>
+          <w:rStyle w:val="c8"/>
+          <w:rFonts w:ascii="Arial" w:hAnsi="Arial" w:cs="Arial"/>
+          <w:i/>
+          <w:iCs/>
+          <w:color w:val="000000"/>
+          <w:sz w:val="22"/>
+          <w:szCs w:val="22"/>
+        </w:rPr>
+        <w:t> </w:t>
+      </w:r>
+      <w:r>
+        <w:rPr>
+          <w:rFonts w:ascii="Arial" w:hAnsi="Arial" w:cs="Arial"/>
+          <w:color w:val="000000"/>
+          <w:sz w:val="22"/>
+          <w:szCs w:val="22"/>
+        </w:rPr>
+        <w:t>Name</w:t>
+      </w:r>
+    </w:p>
+    <w:p>
+      <w:pPr>
+        <w:pStyle w:val="c6"/>
+        <w:spacing w:before="0" w:beforeAutospacing="0" w:after="0" w:afterAutospacing="0"/>
+        <w:ind w:left="720"/>
+        <w:rPr>
+          <w:rFonts w:ascii="Arial" w:hAnsi="Arial" w:cs="Arial"/>
+          <w:color w:val="000000"/>
+          <w:sz w:val="22"/>
+          <w:szCs w:val="22"/>
+        </w:rPr>
+      </w:pPr>
+      <w:proofErr w:type="gramStart"/>
+      <w:r>
+        <w:rPr>
+          <w:rFonts w:ascii="Arial" w:hAnsi="Arial" w:cs="Arial"/>
+          <w:color w:val="000000"/>
+          <w:sz w:val="22"/>
+          <w:szCs w:val="22"/>
+        </w:rPr>
+        <w:t>of</w:t>
+      </w:r>
+      <w:proofErr w:type="gramEnd"/>
+      <w:r>
+        <w:rPr>
+          <w:rFonts w:ascii="Arial" w:hAnsi="Arial" w:cs="Arial"/>
+          <w:color w:val="000000"/>
+          <w:sz w:val="22"/>
+          <w:szCs w:val="22"/>
+        </w:rPr>
+        <w:t xml:space="preserve"> institution or publisher, Day Month Year of publication. </w:t>
+      </w:r>
+      <w:proofErr w:type="gramStart"/>
+      <w:r>
+        <w:rPr>
+          <w:rFonts w:ascii="Arial" w:hAnsi="Arial" w:cs="Arial"/>
+          <w:color w:val="000000"/>
+          <w:sz w:val="22"/>
+          <w:szCs w:val="22"/>
+        </w:rPr>
+        <w:t>Medium.</w:t>
+      </w:r>
+      <w:proofErr w:type="gramEnd"/>
+      <w:r>
+        <w:rPr>
+          <w:rFonts w:ascii="Arial" w:hAnsi="Arial" w:cs="Arial"/>
+          <w:color w:val="000000"/>
+          <w:sz w:val="22"/>
+          <w:szCs w:val="22"/>
+        </w:rPr>
+        <w:t xml:space="preserve"> Day</w:t>
+      </w:r>
+    </w:p>
+    <w:p>
+      <w:pPr>
+        <w:pStyle w:val="c6"/>
+        <w:spacing w:before="0" w:beforeAutospacing="0" w:after="0" w:afterAutospacing="0"/>
+        <w:ind w:left="720"/>
+        <w:rPr>
+          <w:rFonts w:ascii="Arial" w:hAnsi="Arial" w:cs="Arial"/>
+          <w:color w:val="000000"/>
+          <w:sz w:val="22"/>
+          <w:szCs w:val="22"/>
+        </w:rPr>
+      </w:pPr>
+      <w:proofErr w:type="gramStart"/>
+      <w:r>
+        <w:rPr>
+          <w:rFonts w:ascii="Arial" w:hAnsi="Arial" w:cs="Arial"/>
+          <w:color w:val="000000"/>
+          <w:sz w:val="22"/>
+          <w:szCs w:val="22"/>
+        </w:rPr>
+        <w:t>Month Year of access.</w:t>
+      </w:r>
+      <w:proofErr w:type="gramEnd"/>
+    </w:p>
+    <w:p>
+      <w:pPr>
+        <w:pStyle w:val="c1"/>
+        <w:spacing w:before="0" w:beforeAutospacing="0" w:after="0" w:afterAutospacing="0"/>
+        <w:ind w:left="720" w:hanging="720"/>
+        <w:rPr>
+          <w:rFonts w:ascii="Arial" w:hAnsi="Arial" w:cs="Arial"/>
+          <w:color w:val="000000"/>
+          <w:sz w:val="22"/>
+          <w:szCs w:val="22"/>
+        </w:rPr>
+      </w:pPr>
+      <w:r>
+        <w:rPr>
+          <w:rStyle w:val="c3"/>
+          <w:rFonts w:ascii="Arial" w:hAnsi="Arial" w:cs="Arial"/>
+          <w:b/>
+          <w:bCs/>
+          <w:color w:val="000000"/>
+          <w:sz w:val="22"/>
+          <w:szCs w:val="22"/>
+        </w:rPr>
+        <w:t>Example:</w:t>
+      </w:r>
+    </w:p>
+    <w:p>
+      <w:pPr>
+        <w:pStyle w:val="c1"/>
+        <w:spacing w:before="0" w:beforeAutospacing="0" w:after="0" w:afterAutospacing="0"/>
+        <w:ind w:left="720" w:hanging="720"/>
+        <w:rPr>
+          <w:rFonts w:ascii="Arial" w:hAnsi="Arial" w:cs="Arial"/>
+          <w:color w:val="000000"/>
+          <w:sz w:val="22"/>
+          <w:szCs w:val="22"/>
+        </w:rPr>
+      </w:pPr>
+      <w:proofErr w:type="gramStart"/>
+      <w:r>
+        <w:rPr>
+          <w:rFonts w:ascii="Arial" w:hAnsi="Arial" w:cs="Arial"/>
+          <w:color w:val="000000"/>
+          <w:sz w:val="22"/>
+          <w:szCs w:val="22"/>
+        </w:rPr>
+        <w:t>Epic Rap Battles of History.</w:t>
+      </w:r>
+      <w:proofErr w:type="gramEnd"/>
+      <w:r>
+        <w:rPr>
+          <w:rFonts w:ascii="Arial" w:hAnsi="Arial" w:cs="Arial"/>
+          <w:color w:val="000000"/>
+          <w:sz w:val="22"/>
+          <w:szCs w:val="22"/>
+        </w:rPr>
+        <w:t xml:space="preserve"> "Mario Bros </w:t>
+      </w:r>
+      <w:proofErr w:type="spellStart"/>
+      <w:r>
+        <w:rPr>
+          <w:rFonts w:ascii="Arial" w:hAnsi="Arial" w:cs="Arial"/>
+          <w:color w:val="000000"/>
+          <w:sz w:val="22"/>
+          <w:szCs w:val="22"/>
+        </w:rPr>
+        <w:t>vs</w:t>
+      </w:r>
+      <w:proofErr w:type="spellEnd"/>
+      <w:r>
+        <w:rPr>
+          <w:rFonts w:ascii="Arial" w:hAnsi="Arial" w:cs="Arial"/>
+          <w:color w:val="000000"/>
+          <w:sz w:val="22"/>
+          <w:szCs w:val="22"/>
+        </w:rPr>
+        <w:t xml:space="preserve"> Wright Bros. Epic Rap Battles of</w:t>
+      </w:r>
+    </w:p>
+    <w:p>
+      <w:pPr>
+        <w:pStyle w:val="c6"/>
+        <w:spacing w:before="0" w:beforeAutospacing="0" w:after="0" w:afterAutospacing="0"/>
+        <w:ind w:left="720"/>
+        <w:rPr>
+          <w:rFonts w:ascii="Arial" w:hAnsi="Arial" w:cs="Arial"/>
+          <w:color w:val="000000"/>
+          <w:sz w:val="22"/>
+          <w:szCs w:val="22"/>
+        </w:rPr>
+      </w:pPr>
+      <w:proofErr w:type="gramStart"/>
+      <w:r>
+        <w:rPr>
+          <w:rFonts w:ascii="Arial" w:hAnsi="Arial" w:cs="Arial"/>
+          <w:color w:val="000000"/>
+          <w:sz w:val="22"/>
+          <w:szCs w:val="22"/>
+        </w:rPr>
+        <w:t>History Season 2."</w:t>
+      </w:r>
+      <w:proofErr w:type="gramEnd"/>
+      <w:r>
+        <w:rPr>
+          <w:rFonts w:ascii="Arial" w:hAnsi="Arial" w:cs="Arial"/>
+          <w:color w:val="000000"/>
+          <w:sz w:val="22"/>
+          <w:szCs w:val="22"/>
+        </w:rPr>
+        <w:t> </w:t>
+      </w:r>
+      <w:proofErr w:type="gramStart"/>
+      <w:r>
+        <w:rPr>
+          <w:rStyle w:val="c8"/>
+          <w:rFonts w:ascii="Arial" w:hAnsi="Arial" w:cs="Arial"/>
+          <w:i/>
+          <w:iCs/>
+          <w:color w:val="000000"/>
+          <w:sz w:val="22"/>
+          <w:szCs w:val="22"/>
+        </w:rPr>
+        <w:t>YouTube.</w:t>
+      </w:r>
+      <w:proofErr w:type="gramEnd"/>
+      <w:r>
+        <w:rPr>
+          <w:rStyle w:val="c8"/>
+          <w:rFonts w:ascii="Arial" w:hAnsi="Arial" w:cs="Arial"/>
+          <w:i/>
+          <w:iCs/>
+          <w:color w:val="000000"/>
+          <w:sz w:val="22"/>
+          <w:szCs w:val="22"/>
+        </w:rPr>
+        <w:t> </w:t>
+      </w:r>
+      <w:r>
+        <w:rPr>
+          <w:rFonts w:ascii="Arial" w:hAnsi="Arial" w:cs="Arial"/>
+          <w:color w:val="000000"/>
+          <w:sz w:val="22"/>
+          <w:szCs w:val="22"/>
+        </w:rPr>
+        <w:t xml:space="preserve">YouTube, 16 February 2012. </w:t>
+      </w:r>
+      <w:proofErr w:type="gramStart"/>
+      <w:r>
+        <w:rPr>
+          <w:rFonts w:ascii="Arial" w:hAnsi="Arial" w:cs="Arial"/>
+          <w:color w:val="000000"/>
+          <w:sz w:val="22"/>
+          <w:szCs w:val="22"/>
+        </w:rPr>
+        <w:t>Web.</w:t>
+      </w:r>
+      <w:proofErr w:type="gramEnd"/>
+      <w:r>
+        <w:rPr>
+          <w:rFonts w:ascii="Arial" w:hAnsi="Arial" w:cs="Arial"/>
+          <w:color w:val="000000"/>
+          <w:sz w:val="22"/>
+          <w:szCs w:val="22"/>
+        </w:rPr>
+        <w:t xml:space="preserve"> 29</w:t>
+      </w:r>
+    </w:p>
+    <w:p>
+      <w:pPr>
+        <w:pStyle w:val="c6"/>
+        <w:spacing w:before="0" w:beforeAutospacing="0" w:after="0" w:afterAutospacing="0"/>
+        <w:ind w:left="720"/>
+        <w:rPr>
+          <w:rFonts w:ascii="Arial" w:hAnsi="Arial" w:cs="Arial"/>
+          <w:color w:val="000000"/>
+          <w:sz w:val="22"/>
+          <w:szCs w:val="22"/>
+        </w:rPr>
+      </w:pPr>
+      <w:r>
+        <w:rPr>
+          <w:rFonts w:ascii="Arial" w:hAnsi="Arial" w:cs="Arial"/>
+          <w:color w:val="000000"/>
+          <w:sz w:val="22"/>
+          <w:szCs w:val="22"/>
+        </w:rPr>
+        <w:t>August 2013.</w:t>
+      </w:r>
+    </w:p>
+    <w:p>
+      <w:pPr>
         <w:spacing w:line="360" w:lineRule="auto"/>
         <w:rPr>
           <w:color w:val="FF0000"/>
         </w:rPr>
       </w:pPr>
-      <w:r>
-        <w:rPr>
-          <w:color w:val="FF0000"/>
-        </w:rPr>
-        <w:t>(According to your project)</w:t>
-      </w:r>
     </w:p>
     <w:sectPr>
       <w:headerReference w:type="default" r:id="rId145"/>
@@ -13964,32 +14334,17 @@
         <w:rFonts w:ascii="Cambria" w:hAnsi="Cambria"/>
       </w:rPr>
       <w:tab/>
-    </w:r>
-    <w:r>
-      <w:rPr>
-        <w:rFonts w:ascii="Cambria" w:hAnsi="Cambria"/>
-      </w:rPr>
       <w:t xml:space="preserve">Page </w:t>
     </w:r>
-    <w:r>
-      <w:fldChar w:fldCharType="begin"/>
-    </w:r>
-    <w:r>
-      <w:instrText xml:space="preserve"> PAGE   \* MERGEFORMAT </w:instrText>
-    </w:r>
-    <w:r>
-      <w:fldChar w:fldCharType="separate"/>
-    </w:r>
-    <w:r>
-      <w:rPr>
-        <w:rFonts w:ascii="Cambria" w:hAnsi="Cambria"/>
-        <w:noProof/>
-      </w:rPr>
-      <w:t>10</w:t>
-    </w:r>
-    <w:r>
-      <w:fldChar w:fldCharType="end"/>
-    </w:r>
+    <w:fldSimple w:instr=" PAGE   \* MERGEFORMAT ">
+      <w:r>
+        <w:rPr>
+          <w:rFonts w:ascii="Cambria" w:hAnsi="Cambria"/>
+          <w:noProof/>
+        </w:rPr>
+        <w:t>21</w:t>
+      </w:r>
+    </w:fldSimple>
   </w:p>
   <w:p>
     <w:pPr>
@@ -17811,6 +18166,7 @@
   <w:style w:type="character" w:default="1" w:styleId="DefaultParagraphFont">
     <w:name w:val="Default Paragraph Font"/>
     <w:uiPriority w:val="1"/>
+    <w:semiHidden/>
     <w:unhideWhenUsed/>
   </w:style>
   <w:style w:type="table" w:default="1" w:styleId="TableNormal">
@@ -18136,6 +18492,49 @@
     <w:basedOn w:val="DefaultParagraphFont"/>
     <w:rsid w:val="00E76E38"/>
   </w:style>
+  <w:style w:type="paragraph" w:customStyle="1" w:styleId="c7">
+    <w:name w:val="c7"/>
+    <w:basedOn w:val="Normal"/>
+    <w:rsid w:val="00CE193A"/>
+    <w:pPr>
+      <w:spacing w:before="100" w:beforeAutospacing="1" w:after="100" w:afterAutospacing="1"/>
+    </w:pPr>
+    <w:rPr>
+      <w:lang w:val="en-IN" w:eastAsia="en-IN" w:bidi="kn-IN"/>
+    </w:rPr>
+  </w:style>
+  <w:style w:type="character" w:customStyle="1" w:styleId="c3">
+    <w:name w:val="c3"/>
+    <w:basedOn w:val="DefaultParagraphFont"/>
+    <w:rsid w:val="00CE193A"/>
+  </w:style>
+  <w:style w:type="paragraph" w:customStyle="1" w:styleId="c1">
+    <w:name w:val="c1"/>
+    <w:basedOn w:val="Normal"/>
+    <w:rsid w:val="00CE193A"/>
+    <w:pPr>
+      <w:spacing w:before="100" w:beforeAutospacing="1" w:after="100" w:afterAutospacing="1"/>
+    </w:pPr>
+    <w:rPr>
+      <w:lang w:val="en-IN" w:eastAsia="en-IN" w:bidi="kn-IN"/>
+    </w:rPr>
+  </w:style>
+  <w:style w:type="character" w:customStyle="1" w:styleId="c8">
+    <w:name w:val="c8"/>
+    <w:basedOn w:val="DefaultParagraphFont"/>
+    <w:rsid w:val="00CE193A"/>
+  </w:style>
+  <w:style w:type="paragraph" w:customStyle="1" w:styleId="c6">
+    <w:name w:val="c6"/>
+    <w:basedOn w:val="Normal"/>
+    <w:rsid w:val="00CE193A"/>
+    <w:pPr>
+      <w:spacing w:before="100" w:beforeAutospacing="1" w:after="100" w:afterAutospacing="1"/>
+    </w:pPr>
+    <w:rPr>
+      <w:lang w:val="en-IN" w:eastAsia="en-IN" w:bidi="kn-IN"/>
+    </w:rPr>
+  </w:style>
 </w:styles>
 </file>
 
@@ -18394,7 +18793,7 @@
   <a:extraClrSchemeLst/>
   <a:extLst>
     <a:ext uri="{05A4C25C-085E-4340-85A3-A5531E510DB2}">
-      <thm15:themeFamily xmlns="" xmlns:thm15="http://schemas.microsoft.com/office/thememl/2012/main" name="Office Theme" id="{62F939B6-93AF-4DB8-9C6B-D6C7DFDC589F}" vid="{4A3C46E8-61CC-4603-A589-7422A47A8E4A}"/>
+      <thm15:themeFamily xmlns:thm15="http://schemas.microsoft.com/office/thememl/2012/main" xmlns="" name="Office Theme" id="{62F939B6-93AF-4DB8-9C6B-D6C7DFDC589F}" vid="{4A3C46E8-61CC-4603-A589-7422A47A8E4A}"/>
     </a:ext>
   </a:extLst>
 </a:theme>
@@ -18405,7 +18804,7 @@
 </file>
 
 <file path=customXml/itemProps1.xml><?xml version="1.0" encoding="utf-8"?>
-<ds:datastoreItem xmlns:ds="http://schemas.openxmlformats.org/officeDocument/2006/customXml" ds:itemID="{CA676ED0-F0C4-4DFE-ADD0-06D8BEFC676A}">
+<ds:datastoreItem xmlns:ds="http://schemas.openxmlformats.org/officeDocument/2006/customXml" ds:itemID="{2B0B8210-5A25-4FF8-ACE5-69CDF8E5F403}">
   <ds:schemaRefs>
     <ds:schemaRef ds:uri="http://schemas.openxmlformats.org/officeDocument/2006/bibliography"/>
   </ds:schemaRefs>

</xml_diff>